<commit_message>
Dodata dokumentacija kao pdf
</commit_message>
<xml_diff>
--- a/Dokumentacija.docx
+++ b/Dokumentacija.docx
@@ -1174,14 +1174,55 @@
           <w:noProof/>
           <w:lang w:val="sr-Latn-RS"/>
         </w:rPr>
-        <w:t>kao što je prikazano na isečku</w:t>
-      </w:r>
-      <w:r>
-        <w:rPr>
-          <w:noProof/>
-          <w:lang w:val="sr-Latn-RS"/>
-        </w:rPr>
-        <w:t xml:space="preserve"> 1</w:t>
+        <w:t xml:space="preserve">kao što je prikazano na </w:t>
+      </w:r>
+      <w:r>
+        <w:rPr>
+          <w:noProof/>
+          <w:lang w:val="sr-Latn-RS"/>
+        </w:rPr>
+        <w:fldChar w:fldCharType="begin"/>
+      </w:r>
+      <w:r>
+        <w:rPr>
+          <w:noProof/>
+          <w:lang w:val="sr-Latn-RS"/>
+        </w:rPr>
+        <w:instrText xml:space="preserve"> REF _Ref107172426 \h </w:instrText>
+      </w:r>
+      <w:r>
+        <w:rPr>
+          <w:noProof/>
+          <w:lang w:val="sr-Latn-RS"/>
+        </w:rPr>
+      </w:r>
+      <w:r>
+        <w:rPr>
+          <w:noProof/>
+          <w:lang w:val="sr-Latn-RS"/>
+        </w:rPr>
+        <w:fldChar w:fldCharType="separate"/>
+      </w:r>
+      <w:r>
+        <w:t>i</w:t>
+      </w:r>
+      <w:bookmarkStart w:id="4" w:name="_GoBack"/>
+      <w:bookmarkEnd w:id="4"/>
+      <w:r>
+        <w:t xml:space="preserve">sečku </w:t>
+      </w:r>
+      <w:r>
+        <w:rPr>
+          <w:noProof/>
+        </w:rPr>
+        <w:t>1</w:t>
+      </w:r>
+      <w:r>
+        <w:rPr>
+          <w:noProof/>
+          <w:lang w:val="sr-Latn-RS"/>
+        </w:rPr>
+        <w:fldChar w:fldCharType="end"/>
       </w:r>
       <w:r>
         <w:rPr>
@@ -1239,7 +1280,15 @@
           <w:noProof/>
           <w:lang w:val="sr-Latn-RS"/>
         </w:rPr>
-        <w:t xml:space="preserve">predstavlja tip čvora i njegove moguće vrednosti su </w:t>
+        <w:t xml:space="preserve">predstavlja tip čvora i njegove moguće </w:t>
+      </w:r>
+      <w:r>
+        <w:rPr>
+          <w:noProof/>
+          <w:lang w:val="sr-Latn-RS"/>
+        </w:rPr>
+        <w:lastRenderedPageBreak/>
+        <w:t xml:space="preserve">vrednosti su </w:t>
       </w:r>
       <w:r>
         <w:rPr>
@@ -1736,13 +1785,22 @@
         <w:jc w:val="both"/>
         <w:rPr>
           <w:noProof/>
-          <w:lang w:val="sr-Latn-RS"/>
-        </w:rPr>
-      </w:pPr>
-      <w:r>
-        <w:rPr>
-          <w:noProof/>
-          <w:lang w:val="sr-Latn-RS"/>
+          <w:lang w:val="sr-Latn-BA"/>
+        </w:rPr>
+      </w:pPr>
+    </w:p>
+    <w:p>
+      <w:pPr>
+        <w:jc w:val="both"/>
+        <w:rPr>
+          <w:noProof/>
+          <w:lang w:val="sr-Latn-RS"/>
+        </w:rPr>
+      </w:pPr>
+      <w:r>
+        <w:rPr>
+          <w:noProof/>
+          <w:lang w:val="en-US"/>
         </w:rPr>
         <w:drawing>
           <wp:inline distT="0" distB="0" distL="0" distR="0" wp14:anchorId="00560800" wp14:editId="0D23A305">
@@ -1785,36 +1843,25 @@
       <w:pPr>
         <w:pStyle w:val="Caption"/>
         <w:jc w:val="both"/>
-        <w:rPr>
-          <w:noProof/>
-          <w:lang w:val="sr-Latn-RS"/>
-        </w:rPr>
-      </w:pPr>
+      </w:pPr>
+      <w:bookmarkStart w:id="5" w:name="_Ref107172426"/>
       <w:r>
         <w:t xml:space="preserve">Isečak </w:t>
       </w:r>
-      <w:r>
-        <w:fldChar w:fldCharType="begin"/>
-      </w:r>
-      <w:r>
-        <w:instrText xml:space="preserve"> SEQ Isečak \* ARABIC </w:instrText>
-      </w:r>
-      <w:r>
-        <w:fldChar w:fldCharType="separate"/>
-      </w:r>
-      <w:r>
-        <w:rPr>
-          <w:noProof/>
-        </w:rPr>
-        <w:t>1</w:t>
-      </w:r>
-      <w:r>
-        <w:fldChar w:fldCharType="end"/>
-      </w:r>
+      <w:fldSimple w:instr=" SEQ Isečak \* ARABIC ">
+        <w:r>
+          <w:rPr>
+            <w:noProof/>
+          </w:rPr>
+          <w:t>1</w:t>
+        </w:r>
+      </w:fldSimple>
+      <w:bookmarkEnd w:id="5"/>
       <w:r>
         <w:t xml:space="preserve"> – AST čvor</w:t>
       </w:r>
     </w:p>
+    <w:p/>
     <w:p>
       <w:pPr>
         <w:jc w:val="both"/>
@@ -2023,14 +2070,7 @@
           <w:noProof/>
           <w:lang w:val="sr-Latn-BA"/>
         </w:rPr>
-        <w:t>pravila i čuva se u globalnoj promenljivoj, da bi mu se moglo pristupiti za svrhe sema</w:t>
-      </w:r>
-      <w:r>
-        <w:rPr>
-          <w:noProof/>
-          <w:lang w:val="sr-Latn-BA"/>
-        </w:rPr>
-        <w:t>ntičke analize i ispisa stabla.</w:t>
+        <w:t>pravila i čuva se u globalnoj promenljivoj, da bi mu se moglo pristupiti za svrhe semantičke analize i ispisa stabla.</w:t>
       </w:r>
       <w:r>
         <w:rPr>
@@ -2058,7 +2098,15 @@
           <w:noProof/>
           <w:lang w:val="sr-Latn-RS"/>
         </w:rPr>
-        <w:t xml:space="preserve">, deklaracija funkcije (FUN), poziv funkcije (FUN_CALL), te </w:t>
+        <w:t xml:space="preserve">, </w:t>
+      </w:r>
+      <w:r>
+        <w:rPr>
+          <w:noProof/>
+          <w:lang w:val="sr-Latn-RS"/>
+        </w:rPr>
+        <w:lastRenderedPageBreak/>
+        <w:t xml:space="preserve">deklaracija funkcije (FUN), poziv funkcije (FUN_CALL), te </w:t>
       </w:r>
       <w:r>
         <w:rPr>
@@ -2079,7 +2127,59 @@
           <w:noProof/>
           <w:lang w:val="sr-Latn-RS"/>
         </w:rPr>
-        <w:t xml:space="preserve"> Na isečku 2</w:t>
+        <w:t xml:space="preserve"> Na </w:t>
+      </w:r>
+      <w:r>
+        <w:rPr>
+          <w:noProof/>
+          <w:lang w:val="sr-Latn-RS"/>
+        </w:rPr>
+        <w:fldChar w:fldCharType="begin"/>
+      </w:r>
+      <w:r>
+        <w:rPr>
+          <w:noProof/>
+          <w:lang w:val="sr-Latn-RS"/>
+        </w:rPr>
+        <w:instrText xml:space="preserve"> REF _Ref107172401 \h </w:instrText>
+      </w:r>
+      <w:r>
+        <w:rPr>
+          <w:noProof/>
+          <w:lang w:val="sr-Latn-RS"/>
+        </w:rPr>
+      </w:r>
+      <w:r>
+        <w:rPr>
+          <w:noProof/>
+          <w:lang w:val="sr-Latn-RS"/>
+        </w:rPr>
+        <w:fldChar w:fldCharType="separate"/>
+      </w:r>
+      <w:r>
+        <w:t>i</w:t>
+      </w:r>
+      <w:r>
+        <w:t>sečk</w:t>
+      </w:r>
+      <w:r>
+        <w:t>u</w:t>
+      </w:r>
+      <w:r>
+        <w:t xml:space="preserve"> </w:t>
+      </w:r>
+      <w:r>
+        <w:rPr>
+          <w:noProof/>
+        </w:rPr>
+        <w:t>2</w:t>
+      </w:r>
+      <w:r>
+        <w:rPr>
+          <w:noProof/>
+          <w:lang w:val="sr-Latn-RS"/>
+        </w:rPr>
+        <w:fldChar w:fldCharType="end"/>
       </w:r>
       <w:r>
         <w:rPr>
@@ -2216,7 +2316,7 @@
       <w:r>
         <w:rPr>
           <w:noProof/>
-          <w:lang w:val="sr-Latn-RS"/>
+          <w:lang w:val="en-US"/>
         </w:rPr>
         <w:drawing>
           <wp:inline distT="0" distB="0" distL="0" distR="0" wp14:anchorId="71CD93F5" wp14:editId="63AC3D5D">
@@ -2271,189 +2371,290 @@
           <w:lang w:val="sr-Latn-RS"/>
         </w:rPr>
       </w:pPr>
+      <w:bookmarkStart w:id="6" w:name="_Ref107172401"/>
       <w:r>
         <w:t xml:space="preserve">Isečak </w:t>
       </w:r>
-      <w:r>
+      <w:fldSimple w:instr=" SEQ Isečak \* ARABIC ">
+        <w:r>
+          <w:rPr>
+            <w:noProof/>
+          </w:rPr>
+          <w:t>2</w:t>
+        </w:r>
+      </w:fldSimple>
+      <w:bookmarkEnd w:id="6"/>
+      <w:r>
+        <w:t xml:space="preserve"> – Generisanje AST čvora </w:t>
+      </w:r>
+      <w:r>
+        <w:t>za izraze</w:t>
+      </w:r>
+    </w:p>
+    <w:p>
+      <w:pPr>
+        <w:jc w:val="both"/>
+        <w:rPr>
+          <w:noProof/>
+          <w:lang w:val="sr-Latn-BA"/>
+        </w:rPr>
+      </w:pPr>
+      <w:r>
+        <w:rPr>
+          <w:noProof/>
+          <w:lang w:val="sr-Latn-BA"/>
+        </w:rPr>
+        <w:tab/>
+      </w:r>
+    </w:p>
+    <w:p>
+      <w:pPr>
+        <w:pStyle w:val="Heading7"/>
+        <w:jc w:val="both"/>
+        <w:rPr>
+          <w:noProof/>
+          <w:lang w:val="sr-Latn-RS"/>
+        </w:rPr>
+      </w:pPr>
+      <w:r>
+        <w:rPr>
+          <w:noProof/>
+          <w:lang w:val="sr-Latn-RS"/>
+        </w:rPr>
+        <w:t>Ispis</w:t>
+      </w:r>
+      <w:r>
+        <w:rPr>
+          <w:noProof/>
+          <w:lang w:val="sr-Latn-RS"/>
+        </w:rPr>
+        <w:t xml:space="preserve"> AST</w:t>
+      </w:r>
+    </w:p>
+    <w:p>
+      <w:pPr>
+        <w:jc w:val="both"/>
+        <w:rPr>
+          <w:lang w:val="sr-Latn-RS"/>
+        </w:rPr>
+      </w:pPr>
+    </w:p>
+    <w:p>
+      <w:pPr>
+        <w:jc w:val="both"/>
+        <w:rPr>
+          <w:noProof/>
+          <w:lang w:val="sr-Latn-BA"/>
+        </w:rPr>
+      </w:pPr>
+      <w:r>
+        <w:rPr>
+          <w:noProof/>
+          <w:lang w:val="sr-Latn-BA"/>
+        </w:rPr>
+        <w:tab/>
+      </w:r>
+      <w:r>
+        <w:rPr>
+          <w:noProof/>
+          <w:lang w:val="sr-Latn-BA"/>
+        </w:rPr>
+        <w:t>Stablo se ispisuje u konzolu tako što</w:t>
+      </w:r>
+      <w:r>
+        <w:rPr>
+          <w:noProof/>
+          <w:lang w:val="sr-Latn-BA"/>
+        </w:rPr>
+        <w:t xml:space="preserve"> se</w:t>
+      </w:r>
+      <w:r>
+        <w:rPr>
+          <w:noProof/>
+          <w:lang w:val="sr-Latn-BA"/>
+        </w:rPr>
+        <w:t xml:space="preserve"> </w:t>
+      </w:r>
+      <w:r>
+        <w:rPr>
+          <w:noProof/>
+          <w:lang w:val="sr-Latn-BA"/>
+        </w:rPr>
+        <w:t xml:space="preserve">radi </w:t>
+      </w:r>
+      <w:r>
+        <w:rPr>
+          <w:i/>
+          <w:noProof/>
+          <w:lang w:val="sr-Latn-BA"/>
+        </w:rPr>
+        <w:t>preorder</w:t>
+      </w:r>
+      <w:r>
+        <w:rPr>
+          <w:noProof/>
+          <w:lang w:val="sr-Latn-BA"/>
+        </w:rPr>
+        <w:t xml:space="preserve"> obilazak stabla</w:t>
+      </w:r>
+      <w:r>
+        <w:rPr>
+          <w:noProof/>
+          <w:lang w:val="sr-Latn-BA"/>
+        </w:rPr>
+        <w:t xml:space="preserve"> po dubini (</w:t>
+      </w:r>
+      <w:r>
+        <w:rPr>
+          <w:i/>
+          <w:noProof/>
+          <w:lang w:val="sr-Latn-BA"/>
+        </w:rPr>
+        <w:t>Depth First Search</w:t>
+      </w:r>
+      <w:r>
+        <w:rPr>
+          <w:noProof/>
+          <w:lang w:val="sr-Latn-BA"/>
+        </w:rPr>
+        <w:t>) i za svaki obiđeni čvor se isp</w:t>
+      </w:r>
+      <w:r>
+        <w:rPr>
+          <w:noProof/>
+          <w:lang w:val="sr-Latn-BA"/>
+        </w:rPr>
+        <w:t>iše njegov naziv.</w:t>
+      </w:r>
+      <w:r>
+        <w:rPr>
+          <w:noProof/>
+          <w:lang w:val="sr-Latn-BA"/>
+        </w:rPr>
+        <w:t xml:space="preserve"> Pri tome je svaki čvor uvučen na od</w:t>
+      </w:r>
+      <w:r>
+        <w:rPr>
+          <w:noProof/>
+          <w:lang w:val="sr-Latn-BA"/>
+        </w:rPr>
+        <w:t>govarajući način, tako da ispis bude pregledan i da se jasno mogu videti odnosi predak – potomak između čvorova.</w:t>
+      </w:r>
+      <w:r>
+        <w:rPr>
+          <w:noProof/>
+          <w:lang w:val="sr-Latn-BA"/>
+        </w:rPr>
+        <w:t xml:space="preserve"> Na </w:t>
+      </w:r>
+      <w:r>
+        <w:rPr>
+          <w:noProof/>
+          <w:lang w:val="sr-Latn-BA"/>
+        </w:rPr>
         <w:fldChar w:fldCharType="begin"/>
       </w:r>
       <w:r>
-        <w:instrText xml:space="preserve"> SEQ Isečak \* ARABIC </w:instrText>
-      </w:r>
-      <w:r>
+        <w:rPr>
+          <w:noProof/>
+          <w:lang w:val="sr-Latn-BA"/>
+        </w:rPr>
+        <w:instrText xml:space="preserve"> REF _Ref107172333 \h </w:instrText>
+      </w:r>
+      <w:r>
+        <w:rPr>
+          <w:noProof/>
+          <w:lang w:val="sr-Latn-BA"/>
+        </w:rPr>
+      </w:r>
+      <w:r>
+        <w:rPr>
+          <w:noProof/>
+          <w:lang w:val="sr-Latn-BA"/>
+        </w:rPr>
         <w:fldChar w:fldCharType="separate"/>
       </w:r>
       <w:r>
-        <w:rPr>
-          <w:noProof/>
-        </w:rPr>
-        <w:t>2</w:t>
-      </w:r>
-      <w:r>
+        <w:t xml:space="preserve">slici </w:t>
+      </w:r>
+      <w:r>
+        <w:rPr>
+          <w:noProof/>
+        </w:rPr>
+        <w:t>1</w:t>
+      </w:r>
+      <w:r>
+        <w:rPr>
+          <w:noProof/>
+          <w:lang w:val="sr-Latn-BA"/>
+        </w:rPr>
         <w:fldChar w:fldCharType="end"/>
       </w:r>
       <w:r>
-        <w:t xml:space="preserve"> – Generisanje AST čvora </w:t>
-      </w:r>
-      <w:r>
-        <w:t>za izraze</w:t>
-      </w:r>
-    </w:p>
-    <w:p>
-      <w:pPr>
-        <w:jc w:val="both"/>
-        <w:rPr>
-          <w:noProof/>
-          <w:lang w:val="sr-Latn-BA"/>
-        </w:rPr>
-      </w:pPr>
-      <w:r>
-        <w:rPr>
-          <w:noProof/>
-          <w:lang w:val="sr-Latn-BA"/>
-        </w:rPr>
-        <w:tab/>
-      </w:r>
-    </w:p>
-    <w:p>
-      <w:pPr>
-        <w:pStyle w:val="Heading7"/>
-        <w:jc w:val="both"/>
-        <w:rPr>
-          <w:noProof/>
-          <w:lang w:val="sr-Latn-RS"/>
-        </w:rPr>
-      </w:pPr>
-      <w:r>
-        <w:rPr>
-          <w:noProof/>
-          <w:lang w:val="sr-Latn-RS"/>
-        </w:rPr>
-        <w:t>Ispis</w:t>
-      </w:r>
-      <w:r>
-        <w:rPr>
-          <w:noProof/>
-          <w:lang w:val="sr-Latn-RS"/>
-        </w:rPr>
-        <w:t xml:space="preserve"> AST</w:t>
-      </w:r>
-    </w:p>
-    <w:p>
-      <w:pPr>
-        <w:jc w:val="both"/>
-        <w:rPr>
-          <w:lang w:val="sr-Latn-RS"/>
-        </w:rPr>
-      </w:pPr>
-    </w:p>
-    <w:p>
-      <w:pPr>
-        <w:jc w:val="both"/>
-        <w:rPr>
-          <w:noProof/>
-          <w:lang w:val="sr-Latn-BA"/>
-        </w:rPr>
-      </w:pPr>
-      <w:r>
-        <w:rPr>
-          <w:noProof/>
-          <w:lang w:val="sr-Latn-BA"/>
-        </w:rPr>
-        <w:tab/>
-      </w:r>
-      <w:r>
-        <w:rPr>
-          <w:noProof/>
-          <w:lang w:val="sr-Latn-BA"/>
-        </w:rPr>
-        <w:t>Stablo se ispisuje u konzolu tako što</w:t>
-      </w:r>
-      <w:r>
-        <w:rPr>
-          <w:noProof/>
-          <w:lang w:val="sr-Latn-BA"/>
-        </w:rPr>
-        <w:t xml:space="preserve"> se</w:t>
-      </w:r>
-      <w:r>
-        <w:rPr>
-          <w:noProof/>
-          <w:lang w:val="sr-Latn-BA"/>
-        </w:rPr>
+        <w:rPr>
+          <w:noProof/>
+          <w:lang w:val="sr-Latn-BA"/>
+        </w:rPr>
+        <w:t xml:space="preserve"> je prikazan ispis AST za MiniC program koji je dat na </w:t>
+      </w:r>
+      <w:r>
+        <w:rPr>
+          <w:noProof/>
+          <w:lang w:val="sr-Latn-BA"/>
+        </w:rPr>
+        <w:fldChar w:fldCharType="begin"/>
+      </w:r>
+      <w:r>
+        <w:rPr>
+          <w:noProof/>
+          <w:lang w:val="sr-Latn-BA"/>
+        </w:rPr>
+        <w:instrText xml:space="preserve"> REF _Ref107172362 \h </w:instrText>
+      </w:r>
+      <w:r>
+        <w:rPr>
+          <w:noProof/>
+          <w:lang w:val="sr-Latn-BA"/>
+        </w:rPr>
+      </w:r>
+      <w:r>
+        <w:rPr>
+          <w:noProof/>
+          <w:lang w:val="sr-Latn-BA"/>
+        </w:rPr>
+        <w:fldChar w:fldCharType="separate"/>
+      </w:r>
+      <w:r>
+        <w:t>iseč</w:t>
+      </w:r>
+      <w:r>
+        <w:t>k</w:t>
+      </w:r>
+      <w:r>
+        <w:t>u</w:t>
+      </w:r>
+      <w:r>
         <w:t xml:space="preserve"> </w:t>
       </w:r>
       <w:r>
         <w:rPr>
           <w:noProof/>
-          <w:lang w:val="sr-Latn-BA"/>
-        </w:rPr>
-        <w:t xml:space="preserve">radi </w:t>
-      </w:r>
-      <w:r>
-        <w:rPr>
-          <w:i/>
-          <w:noProof/>
-          <w:lang w:val="sr-Latn-BA"/>
-        </w:rPr>
-        <w:t>preorder</w:t>
-      </w:r>
-      <w:r>
-        <w:rPr>
-          <w:noProof/>
-          <w:lang w:val="sr-Latn-BA"/>
-        </w:rPr>
-        <w:t xml:space="preserve"> obilazak stabla</w:t>
-      </w:r>
-      <w:r>
-        <w:rPr>
-          <w:noProof/>
-          <w:lang w:val="sr-Latn-BA"/>
-        </w:rPr>
-        <w:t xml:space="preserve"> po dubini (</w:t>
-      </w:r>
-      <w:r>
-        <w:rPr>
-          <w:i/>
-          <w:noProof/>
-          <w:lang w:val="sr-Latn-BA"/>
-        </w:rPr>
-        <w:t>Depth First Search</w:t>
-      </w:r>
-      <w:r>
-        <w:rPr>
-          <w:noProof/>
-          <w:lang w:val="sr-Latn-BA"/>
-        </w:rPr>
-        <w:t>) i za svaki obiđeni čvor se isp</w:t>
-      </w:r>
-      <w:r>
-        <w:rPr>
-          <w:noProof/>
-          <w:lang w:val="sr-Latn-BA"/>
-        </w:rPr>
-        <w:t>iše njegov naziv.</w:t>
-      </w:r>
-      <w:r>
-        <w:rPr>
-          <w:noProof/>
-          <w:lang w:val="sr-Latn-BA"/>
-        </w:rPr>
-        <w:t xml:space="preserve"> Pri tome je svaki čvor uvučen na od</w:t>
-      </w:r>
-      <w:r>
-        <w:rPr>
-          <w:noProof/>
-          <w:lang w:val="sr-Latn-BA"/>
-        </w:rPr>
-        <w:t>govarajući način, tako da ispis bude pregledan i da se jasno mogu videti odnosi predak – potomak između čvorova.</w:t>
-      </w:r>
-      <w:r>
-        <w:rPr>
-          <w:noProof/>
-          <w:lang w:val="sr-Latn-BA"/>
-        </w:rPr>
-        <w:t xml:space="preserve"> Na slici 1 je prikazan ispis AST za MiniC program koji je dat na isečku 3.</w:t>
+        </w:rPr>
+        <w:t>3</w:t>
+      </w:r>
+      <w:r>
+        <w:rPr>
+          <w:noProof/>
+          <w:lang w:val="sr-Latn-BA"/>
+        </w:rPr>
+        <w:fldChar w:fldCharType="end"/>
+      </w:r>
+      <w:r>
+        <w:rPr>
+          <w:noProof/>
+          <w:lang w:val="sr-Latn-BA"/>
+        </w:rPr>
+        <w:t>.</w:t>
       </w:r>
     </w:p>
     <w:p>
@@ -2473,7 +2674,9 @@
       <w:r>
         <w:rPr>
           <w:noProof/>
-        </w:rPr>
+          <w:lang w:val="en-US"/>
+        </w:rPr>
+        <w:lastRenderedPageBreak/>
         <mc:AlternateContent>
           <mc:Choice Requires="wps">
             <w:drawing>
@@ -2519,27 +2722,19 @@
                                 <w:lang w:val="sr-Latn-BA"/>
                               </w:rPr>
                             </w:pPr>
+                            <w:bookmarkStart w:id="7" w:name="_Ref107172333"/>
                             <w:r>
                               <w:t xml:space="preserve">Slika </w:t>
                             </w:r>
-                            <w:r>
-                              <w:fldChar w:fldCharType="begin"/>
-                            </w:r>
-                            <w:r>
-                              <w:instrText xml:space="preserve"> SEQ Slika \* ARABIC </w:instrText>
-                            </w:r>
-                            <w:r>
-                              <w:fldChar w:fldCharType="separate"/>
-                            </w:r>
-                            <w:r>
-                              <w:rPr>
-                                <w:noProof/>
-                              </w:rPr>
-                              <w:t>1</w:t>
-                            </w:r>
-                            <w:r>
-                              <w:fldChar w:fldCharType="end"/>
-                            </w:r>
+                            <w:fldSimple w:instr=" SEQ Slika \* ARABIC ">
+                              <w:r>
+                                <w:rPr>
+                                  <w:noProof/>
+                                </w:rPr>
+                                <w:t>1</w:t>
+                              </w:r>
+                            </w:fldSimple>
+                            <w:bookmarkEnd w:id="7"/>
                             <w:r>
                               <w:t xml:space="preserve"> – Primer ispisa AST</w:t>
                             </w:r>
@@ -2574,27 +2769,19 @@
                           <w:lang w:val="sr-Latn-BA"/>
                         </w:rPr>
                       </w:pPr>
+                      <w:bookmarkStart w:id="8" w:name="_Ref107172333"/>
                       <w:r>
                         <w:t xml:space="preserve">Slika </w:t>
                       </w:r>
-                      <w:r>
-                        <w:fldChar w:fldCharType="begin"/>
-                      </w:r>
-                      <w:r>
-                        <w:instrText xml:space="preserve"> SEQ Slika \* ARABIC </w:instrText>
-                      </w:r>
-                      <w:r>
-                        <w:fldChar w:fldCharType="separate"/>
-                      </w:r>
-                      <w:r>
-                        <w:rPr>
-                          <w:noProof/>
-                        </w:rPr>
-                        <w:t>1</w:t>
-                      </w:r>
-                      <w:r>
-                        <w:fldChar w:fldCharType="end"/>
-                      </w:r>
+                      <w:fldSimple w:instr=" SEQ Slika \* ARABIC ">
+                        <w:r>
+                          <w:rPr>
+                            <w:noProof/>
+                          </w:rPr>
+                          <w:t>1</w:t>
+                        </w:r>
+                      </w:fldSimple>
+                      <w:bookmarkEnd w:id="8"/>
                       <w:r>
                         <w:t xml:space="preserve"> – Primer ispisa AST</w:t>
                       </w:r>
@@ -2609,7 +2796,8 @@
       </w:r>
       <w:r>
         <w:rPr>
-          <w:lang w:val="sr-Latn-BA"/>
+          <w:noProof/>
+          <w:lang w:val="en-US"/>
         </w:rPr>
         <w:drawing>
           <wp:anchor distT="0" distB="0" distL="114300" distR="114300" simplePos="0" relativeHeight="251658240" behindDoc="0" locked="0" layoutInCell="1" allowOverlap="1">
@@ -2670,7 +2858,7 @@
       <w:r>
         <w:rPr>
           <w:noProof/>
-          <w:lang w:val="sr-Latn-BA"/>
+          <w:lang w:val="en-US"/>
         </w:rPr>
         <w:drawing>
           <wp:inline distT="0" distB="0" distL="0" distR="0" wp14:anchorId="353ECE42" wp14:editId="0A0FF000">
@@ -2721,27 +2909,19 @@
         <w:pStyle w:val="Caption"/>
         <w:jc w:val="both"/>
       </w:pPr>
+      <w:bookmarkStart w:id="9" w:name="_Ref107172362"/>
       <w:r>
         <w:t xml:space="preserve">Isečak </w:t>
       </w:r>
-      <w:r>
-        <w:fldChar w:fldCharType="begin"/>
-      </w:r>
-      <w:r>
-        <w:instrText xml:space="preserve"> SEQ Isečak \* ARABIC </w:instrText>
-      </w:r>
-      <w:r>
-        <w:fldChar w:fldCharType="separate"/>
-      </w:r>
-      <w:r>
-        <w:rPr>
-          <w:noProof/>
-        </w:rPr>
-        <w:t>3</w:t>
-      </w:r>
-      <w:r>
-        <w:fldChar w:fldCharType="end"/>
-      </w:r>
+      <w:fldSimple w:instr=" SEQ Isečak \* ARABIC ">
+        <w:r>
+          <w:rPr>
+            <w:noProof/>
+          </w:rPr>
+          <w:t>3</w:t>
+        </w:r>
+      </w:fldSimple>
+      <w:bookmarkEnd w:id="9"/>
       <w:r>
         <w:t xml:space="preserve"> – Primer MiniC programa</w:t>
       </w:r>
@@ -2876,7 +3056,7 @@
         <w:ind w:firstLine="720"/>
         <w:jc w:val="both"/>
         <w:rPr>
-          <w:lang w:val="en-US"/>
+          <w:lang w:val="sr-Latn-BA"/>
         </w:rPr>
       </w:pPr>
       <w:r>
@@ -3080,20 +3260,68 @@
         <w:rPr>
           <w:lang w:val="sr-Latn-BA"/>
         </w:rPr>
-        <w:t>Ona se poziva prilikom dobavljanja promenljivih i parametara. Implementacije ove funkcije je prikazana na isečku 4.</w:t>
-      </w:r>
-    </w:p>
-    <w:p>
-      <w:pPr>
-        <w:jc w:val="both"/>
-        <w:rPr>
-          <w:lang w:val="sr-Latn-BA"/>
-        </w:rPr>
-      </w:pPr>
-      <w:r>
-        <w:rPr>
-          <w:lang w:val="sr-Latn-BA"/>
-        </w:rPr>
+        <w:t xml:space="preserve">Ona se poziva prilikom dobavljanja promenljivih i parametara. Implementacije ove funkcije je prikazana na </w:t>
+      </w:r>
+      <w:r>
+        <w:rPr>
+          <w:lang w:val="sr-Latn-BA"/>
+        </w:rPr>
+        <w:fldChar w:fldCharType="begin"/>
+      </w:r>
+      <w:r>
+        <w:rPr>
+          <w:lang w:val="sr-Latn-BA"/>
+        </w:rPr>
+        <w:instrText xml:space="preserve"> REF _Ref107172304 \h </w:instrText>
+      </w:r>
+      <w:r>
+        <w:rPr>
+          <w:lang w:val="sr-Latn-BA"/>
+        </w:rPr>
+      </w:r>
+      <w:r>
+        <w:rPr>
+          <w:lang w:val="sr-Latn-BA"/>
+        </w:rPr>
+        <w:fldChar w:fldCharType="separate"/>
+      </w:r>
+      <w:r>
+        <w:t>i</w:t>
+      </w:r>
+      <w:r>
+        <w:t xml:space="preserve">sečku </w:t>
+      </w:r>
+      <w:r>
+        <w:rPr>
+          <w:noProof/>
+        </w:rPr>
+        <w:t>4</w:t>
+      </w:r>
+      <w:r>
+        <w:rPr>
+          <w:lang w:val="sr-Latn-BA"/>
+        </w:rPr>
+        <w:fldChar w:fldCharType="end"/>
+      </w:r>
+      <w:r>
+        <w:rPr>
+          <w:lang w:val="sr-Latn-BA"/>
+        </w:rPr>
+        <w:t>.</w:t>
+      </w:r>
+    </w:p>
+    <w:p>
+      <w:pPr>
+        <w:jc w:val="both"/>
+        <w:rPr>
+          <w:lang w:val="sr-Latn-BA"/>
+        </w:rPr>
+      </w:pPr>
+      <w:r>
+        <w:rPr>
+          <w:lang w:val="sr-Latn-BA"/>
+        </w:rPr>
+        <w:lastRenderedPageBreak/>
         <w:tab/>
       </w:r>
       <w:r>
@@ -3220,7 +3448,8 @@
       </w:pPr>
       <w:r>
         <w:rPr>
-          <w:lang w:val="sr-Latn-BA"/>
+          <w:noProof/>
+          <w:lang w:val="en-US"/>
         </w:rPr>
         <w:drawing>
           <wp:inline distT="0" distB="0" distL="0" distR="0" wp14:anchorId="30D59FD6" wp14:editId="1BEFB1BF">
@@ -3264,27 +3493,19 @@
         <w:pStyle w:val="Caption"/>
         <w:jc w:val="both"/>
       </w:pPr>
+      <w:bookmarkStart w:id="10" w:name="_Ref107172304"/>
       <w:r>
         <w:t xml:space="preserve">Isečak </w:t>
       </w:r>
-      <w:r>
-        <w:fldChar w:fldCharType="begin"/>
-      </w:r>
-      <w:r>
-        <w:instrText xml:space="preserve"> SEQ Isečak \* ARABIC </w:instrText>
-      </w:r>
-      <w:r>
-        <w:fldChar w:fldCharType="separate"/>
-      </w:r>
-      <w:r>
-        <w:rPr>
-          <w:noProof/>
-        </w:rPr>
-        <w:t>4</w:t>
-      </w:r>
-      <w:r>
-        <w:fldChar w:fldCharType="end"/>
-      </w:r>
+      <w:fldSimple w:instr=" SEQ Isečak \* ARABIC ">
+        <w:r>
+          <w:rPr>
+            <w:noProof/>
+          </w:rPr>
+          <w:t>4</w:t>
+        </w:r>
+      </w:fldSimple>
+      <w:bookmarkEnd w:id="10"/>
       <w:r>
         <w:t xml:space="preserve"> </w:t>
       </w:r>
@@ -3507,8 +3728,8 @@
           <w:lang w:val="sr-Latn-RS"/>
         </w:rPr>
       </w:pPr>
-      <w:bookmarkStart w:id="4" w:name="_qla9cz9wo9uv" w:colFirst="0" w:colLast="0"/>
-      <w:bookmarkEnd w:id="4"/>
+      <w:bookmarkStart w:id="11" w:name="_qla9cz9wo9uv" w:colFirst="0" w:colLast="0"/>
+      <w:bookmarkEnd w:id="11"/>
       <w:r>
         <w:rPr>
           <w:noProof/>
@@ -3620,13 +3841,18 @@
         </w:rPr>
         <w:t xml:space="preserve">bi </w:t>
       </w:r>
-      <w:bookmarkStart w:id="5" w:name="_GoBack"/>
-      <w:bookmarkEnd w:id="5"/>
-      <w:r>
-        <w:rPr>
-          <w:lang w:val="sr-Latn-RS"/>
-        </w:rPr>
-        <w:t xml:space="preserve">uvesti nove vrste AST čvorova </w:t>
+      <w:r>
+        <w:rPr>
+          <w:lang w:val="sr-Latn-RS"/>
+        </w:rPr>
+        <w:t xml:space="preserve">uvesti </w:t>
+      </w:r>
+      <w:r>
+        <w:rPr>
+          <w:lang w:val="sr-Latn-RS"/>
+        </w:rPr>
+        <w:lastRenderedPageBreak/>
+        <w:t xml:space="preserve">nove vrste AST čvorova </w:t>
       </w:r>
       <w:r>
         <w:rPr>
@@ -3650,8 +3876,8 @@
           <w:lang w:val="sr-Latn-RS"/>
         </w:rPr>
       </w:pPr>
-      <w:bookmarkStart w:id="6" w:name="_vps8g68wjsr6" w:colFirst="0" w:colLast="0"/>
-      <w:bookmarkEnd w:id="6"/>
+      <w:bookmarkStart w:id="12" w:name="_vps8g68wjsr6" w:colFirst="0" w:colLast="0"/>
+      <w:bookmarkEnd w:id="12"/>
       <w:r>
         <w:rPr>
           <w:noProof/>
@@ -3691,39 +3917,7 @@
             <w:noProof/>
             <w:lang w:val="sr-Latn-RS"/>
           </w:rPr>
-          <w:t>Compilers: Principles, Tech</w:t>
-        </w:r>
-        <w:r>
-          <w:rPr>
-            <w:rStyle w:val="Hyperlink"/>
-            <w:noProof/>
-            <w:lang w:val="sr-Latn-RS"/>
-          </w:rPr>
-          <w:t>n</w:t>
-        </w:r>
-        <w:r>
-          <w:rPr>
-            <w:rStyle w:val="Hyperlink"/>
-            <w:noProof/>
-            <w:lang w:val="sr-Latn-RS"/>
-          </w:rPr>
-          <w:t>i</w:t>
-        </w:r>
-        <w:r>
-          <w:rPr>
-            <w:rStyle w:val="Hyperlink"/>
-            <w:noProof/>
-            <w:lang w:val="sr-Latn-RS"/>
-          </w:rPr>
-          <w:t>q</w:t>
-        </w:r>
-        <w:r>
-          <w:rPr>
-            <w:rStyle w:val="Hyperlink"/>
-            <w:noProof/>
-            <w:lang w:val="sr-Latn-RS"/>
-          </w:rPr>
-          <w:t>ues and Tools</w:t>
+          <w:t>Compilers: Principles, Techniques and Tools</w:t>
         </w:r>
       </w:hyperlink>
       <w:r>
@@ -3749,23 +3943,7 @@
             <w:noProof/>
             <w:lang w:val="sr-Latn-RS"/>
           </w:rPr>
-          <w:t>https://www.twilio.com/blog/abstract-</w:t>
-        </w:r>
-        <w:r>
-          <w:rPr>
-            <w:rStyle w:val="Hyperlink"/>
-            <w:noProof/>
-            <w:lang w:val="sr-Latn-RS"/>
-          </w:rPr>
-          <w:t>s</w:t>
-        </w:r>
-        <w:r>
-          <w:rPr>
-            <w:rStyle w:val="Hyperlink"/>
-            <w:noProof/>
-            <w:lang w:val="sr-Latn-RS"/>
-          </w:rPr>
-          <w:t>yntax-trees</w:t>
+          <w:t>https://www.twilio.com/blog/abstract-syntax-trees</w:t>
         </w:r>
       </w:hyperlink>
     </w:p>
@@ -3784,23 +3962,7 @@
             <w:noProof/>
             <w:lang w:val="sr-Latn-RS"/>
           </w:rPr>
-          <w:t>http://www.cs.ecu.edu/karl/5220/spr16/SFLIMP/</w:t>
-        </w:r>
-        <w:r>
-          <w:rPr>
-            <w:rStyle w:val="Hyperlink"/>
-            <w:noProof/>
-            <w:lang w:val="sr-Latn-RS"/>
-          </w:rPr>
-          <w:t>A</w:t>
-        </w:r>
-        <w:r>
-          <w:rPr>
-            <w:rStyle w:val="Hyperlink"/>
-            <w:noProof/>
-            <w:lang w:val="sr-Latn-RS"/>
-          </w:rPr>
-          <w:t>ssn3/ast.html</w:t>
+          <w:t>http://www.cs.ecu.edu/karl/5220/spr16/SFLIMP/Assn3/ast.html</w:t>
         </w:r>
       </w:hyperlink>
     </w:p>

</xml_diff>